<commit_message>
opiši vse nivoje procesiranja
</commit_message>
<xml_diff>
--- a/Documents/Magistersko_delo.docx
+++ b/Documents/Magistersko_delo.docx
@@ -576,7 +576,7 @@
       <w:r>
         <w:fldChar w:fldCharType="separate"/>
       </w:r>
-      <w:hyperlink w:anchor="_Toc66531618" w:history="1">
+      <w:hyperlink w:anchor="_Toc66545714" w:history="1">
         <w:r>
           <w:rPr>
             <w:rStyle w:val="Hyperlink"/>
@@ -599,7 +599,7 @@
           <w:rPr>
             <w:webHidden/>
           </w:rPr>
-          <w:instrText xml:space="preserve"> PAGEREF _Toc66531618 \h </w:instrText>
+          <w:instrText xml:space="preserve"> PAGEREF _Toc66545714 \h </w:instrText>
         </w:r>
         <w:r>
           <w:rPr>
@@ -635,7 +635,7 @@
           <w:lang w:val="en-SI" w:eastAsia="en-GB"/>
         </w:rPr>
       </w:pPr>
-      <w:hyperlink w:anchor="_Toc66531619" w:history="1">
+      <w:hyperlink w:anchor="_Toc66545715" w:history="1">
         <w:r>
           <w:rPr>
             <w:rStyle w:val="Hyperlink"/>
@@ -654,7 +654,7 @@
           <w:rPr>
             <w:rStyle w:val="Hyperlink"/>
           </w:rPr>
-          <w:t>POGLAVJE 1</w:t>
+          <w:t>RAZVOJ NAPOVEDOVALNEGA MODELA</w:t>
         </w:r>
         <w:r>
           <w:rPr>
@@ -672,7 +672,7 @@
           <w:rPr>
             <w:webHidden/>
           </w:rPr>
-          <w:instrText xml:space="preserve"> PAGEREF _Toc66531619 \h </w:instrText>
+          <w:instrText xml:space="preserve"> PAGEREF _Toc66545715 \h </w:instrText>
         </w:r>
         <w:r>
           <w:rPr>
@@ -708,7 +708,7 @@
           <w:lang w:val="en-SI" w:eastAsia="en-GB"/>
         </w:rPr>
       </w:pPr>
-      <w:hyperlink w:anchor="_Toc66531620" w:history="1">
+      <w:hyperlink w:anchor="_Toc66545716" w:history="1">
         <w:r>
           <w:rPr>
             <w:rStyle w:val="Hyperlink"/>
@@ -727,7 +727,7 @@
           <w:rPr>
             <w:rStyle w:val="Hyperlink"/>
           </w:rPr>
-          <w:t>Poglavje 1.1</w:t>
+          <w:t>Analiza surovih podatkov</w:t>
         </w:r>
         <w:r>
           <w:rPr>
@@ -745,7 +745,7 @@
           <w:rPr>
             <w:webHidden/>
           </w:rPr>
-          <w:instrText xml:space="preserve"> PAGEREF _Toc66531620 \h </w:instrText>
+          <w:instrText xml:space="preserve"> PAGEREF _Toc66545716 \h </w:instrText>
         </w:r>
         <w:r>
           <w:rPr>
@@ -763,152 +763,6 @@
             <w:webHidden/>
           </w:rPr>
           <w:t>4</w:t>
-        </w:r>
-        <w:r>
-          <w:rPr>
-            <w:webHidden/>
-          </w:rPr>
-          <w:fldChar w:fldCharType="end"/>
-        </w:r>
-      </w:hyperlink>
-    </w:p>
-    <w:p>
-      <w:pPr>
-        <w:pStyle w:val="TOC1"/>
-        <w:rPr>
-          <w:rFonts w:asciiTheme="minorHAnsi" w:eastAsiaTheme="minorEastAsia" w:hAnsiTheme="minorHAnsi"/>
-          <w:b w:val="0"/>
-          <w:lang w:val="en-SI" w:eastAsia="en-GB"/>
-        </w:rPr>
-      </w:pPr>
-      <w:hyperlink w:anchor="_Toc66531621" w:history="1">
-        <w:r>
-          <w:rPr>
-            <w:rStyle w:val="Hyperlink"/>
-          </w:rPr>
-          <w:t>2</w:t>
-        </w:r>
-        <w:r>
-          <w:rPr>
-            <w:rFonts w:asciiTheme="minorHAnsi" w:eastAsiaTheme="minorEastAsia" w:hAnsiTheme="minorHAnsi"/>
-            <w:b w:val="0"/>
-            <w:lang w:val="en-SI" w:eastAsia="en-GB"/>
-          </w:rPr>
-          <w:tab/>
-        </w:r>
-        <w:r>
-          <w:rPr>
-            <w:rStyle w:val="Hyperlink"/>
-          </w:rPr>
-          <w:t>RAZVOJ NAPOVEDOVALNEGA MODELA</w:t>
-        </w:r>
-        <w:r>
-          <w:rPr>
-            <w:webHidden/>
-          </w:rPr>
-          <w:tab/>
-        </w:r>
-        <w:r>
-          <w:rPr>
-            <w:webHidden/>
-          </w:rPr>
-          <w:fldChar w:fldCharType="begin"/>
-        </w:r>
-        <w:r>
-          <w:rPr>
-            <w:webHidden/>
-          </w:rPr>
-          <w:instrText xml:space="preserve"> PAGEREF _Toc66531621 \h </w:instrText>
-        </w:r>
-        <w:r>
-          <w:rPr>
-            <w:webHidden/>
-          </w:rPr>
-        </w:r>
-        <w:r>
-          <w:rPr>
-            <w:webHidden/>
-          </w:rPr>
-          <w:fldChar w:fldCharType="separate"/>
-        </w:r>
-        <w:r>
-          <w:rPr>
-            <w:webHidden/>
-          </w:rPr>
-          <w:t>5</w:t>
-        </w:r>
-        <w:r>
-          <w:rPr>
-            <w:webHidden/>
-          </w:rPr>
-          <w:fldChar w:fldCharType="end"/>
-        </w:r>
-      </w:hyperlink>
-    </w:p>
-    <w:p>
-      <w:pPr>
-        <w:pStyle w:val="TOC2"/>
-        <w:rPr>
-          <w:rFonts w:asciiTheme="minorHAnsi" w:eastAsiaTheme="minorEastAsia" w:hAnsiTheme="minorHAnsi"/>
-          <w:b w:val="0"/>
-          <w:lang w:val="en-SI" w:eastAsia="en-GB"/>
-        </w:rPr>
-      </w:pPr>
-      <w:hyperlink w:anchor="_Toc66531622" w:history="1">
-        <w:r>
-          <w:rPr>
-            <w:rStyle w:val="Hyperlink"/>
-          </w:rPr>
-          <w:t>2.1</w:t>
-        </w:r>
-        <w:r>
-          <w:rPr>
-            <w:rFonts w:asciiTheme="minorHAnsi" w:eastAsiaTheme="minorEastAsia" w:hAnsiTheme="minorHAnsi"/>
-            <w:b w:val="0"/>
-            <w:lang w:val="en-SI" w:eastAsia="en-GB"/>
-          </w:rPr>
-          <w:tab/>
-        </w:r>
-        <w:r>
-          <w:rPr>
-            <w:rStyle w:val="Hyperlink"/>
-          </w:rPr>
-          <w:t>Analiza surovih podatkov</w:t>
-        </w:r>
-        <w:r>
-          <w:rPr>
-            <w:webHidden/>
-          </w:rPr>
-          <w:tab/>
-        </w:r>
-        <w:r>
-          <w:rPr>
-            <w:webHidden/>
-          </w:rPr>
-          <w:fldChar w:fldCharType="begin"/>
-        </w:r>
-        <w:r>
-          <w:rPr>
-            <w:webHidden/>
-          </w:rPr>
-          <w:instrText xml:space="preserve"> PAGEREF _Toc66531622 \h </w:instrText>
-        </w:r>
-        <w:r>
-          <w:rPr>
-            <w:webHidden/>
-          </w:rPr>
-        </w:r>
-        <w:r>
-          <w:rPr>
-            <w:webHidden/>
-          </w:rPr>
-          <w:fldChar w:fldCharType="separate"/>
-        </w:r>
-        <w:r>
-          <w:rPr>
-            <w:webHidden/>
-          </w:rPr>
-          <w:t>5</w:t>
         </w:r>
         <w:r>
           <w:rPr>
@@ -931,13 +785,13 @@
           <w:lang w:val="en-SI" w:eastAsia="en-GB"/>
         </w:rPr>
       </w:pPr>
-      <w:hyperlink w:anchor="_Toc66531623" w:history="1">
+      <w:hyperlink w:anchor="_Toc66545717" w:history="1">
         <w:r>
           <w:rPr>
             <w:rStyle w:val="Hyperlink"/>
             <w:noProof/>
           </w:rPr>
-          <w:t>2.1.1</w:t>
+          <w:t>1.1.1</w:t>
         </w:r>
         <w:r>
           <w:rPr>
@@ -973,7 +827,7 @@
             <w:noProof/>
             <w:webHidden/>
           </w:rPr>
-          <w:instrText xml:space="preserve"> PAGEREF _Toc66531623 \h </w:instrText>
+          <w:instrText xml:space="preserve"> PAGEREF _Toc66545717 \h </w:instrText>
         </w:r>
         <w:r>
           <w:rPr>
@@ -993,7 +847,7 @@
             <w:noProof/>
             <w:webHidden/>
           </w:rPr>
-          <w:t>5</w:t>
+          <w:t>4</w:t>
         </w:r>
         <w:r>
           <w:rPr>
@@ -1013,12 +867,12 @@
           <w:lang w:val="en-SI" w:eastAsia="en-GB"/>
         </w:rPr>
       </w:pPr>
-      <w:hyperlink w:anchor="_Toc66531624" w:history="1">
+      <w:hyperlink w:anchor="_Toc66545718" w:history="1">
         <w:r>
           <w:rPr>
             <w:rStyle w:val="Hyperlink"/>
           </w:rPr>
-          <w:t>3</w:t>
+          <w:t>2</w:t>
         </w:r>
         <w:r>
           <w:rPr>
@@ -1050,7 +904,7 @@
           <w:rPr>
             <w:webHidden/>
           </w:rPr>
-          <w:instrText xml:space="preserve"> PAGEREF _Toc66531624 \h </w:instrText>
+          <w:instrText xml:space="preserve"> PAGEREF _Toc66545718 \h </w:instrText>
         </w:r>
         <w:r>
           <w:rPr>
@@ -1067,7 +921,7 @@
           <w:rPr>
             <w:webHidden/>
           </w:rPr>
-          <w:t>6</w:t>
+          <w:t>5</w:t>
         </w:r>
         <w:r>
           <w:rPr>
@@ -1086,12 +940,12 @@
           <w:lang w:val="en-SI" w:eastAsia="en-GB"/>
         </w:rPr>
       </w:pPr>
-      <w:hyperlink w:anchor="_Toc66531625" w:history="1">
+      <w:hyperlink w:anchor="_Toc66545719" w:history="1">
         <w:r>
           <w:rPr>
             <w:rStyle w:val="Hyperlink"/>
           </w:rPr>
-          <w:t>3.1</w:t>
+          <w:t>2.1</w:t>
         </w:r>
         <w:r>
           <w:rPr>
@@ -1123,7 +977,7 @@
           <w:rPr>
             <w:webHidden/>
           </w:rPr>
-          <w:instrText xml:space="preserve"> PAGEREF _Toc66531625 \h </w:instrText>
+          <w:instrText xml:space="preserve"> PAGEREF _Toc66545719 \h </w:instrText>
         </w:r>
         <w:r>
           <w:rPr>
@@ -1140,7 +994,7 @@
           <w:rPr>
             <w:webHidden/>
           </w:rPr>
-          <w:t>7</w:t>
+          <w:t>6</w:t>
         </w:r>
         <w:r>
           <w:rPr>
@@ -1159,12 +1013,12 @@
           <w:lang w:val="en-SI" w:eastAsia="en-GB"/>
         </w:rPr>
       </w:pPr>
-      <w:hyperlink w:anchor="_Toc66531626" w:history="1">
+      <w:hyperlink w:anchor="_Toc66545720" w:history="1">
         <w:r>
           <w:rPr>
             <w:rStyle w:val="Hyperlink"/>
           </w:rPr>
-          <w:t>3.2</w:t>
+          <w:t>2.2</w:t>
         </w:r>
         <w:r>
           <w:rPr>
@@ -1196,7 +1050,7 @@
           <w:rPr>
             <w:webHidden/>
           </w:rPr>
-          <w:instrText xml:space="preserve"> PAGEREF _Toc66531626 \h </w:instrText>
+          <w:instrText xml:space="preserve"> PAGEREF _Toc66545720 \h </w:instrText>
         </w:r>
         <w:r>
           <w:rPr>
@@ -1213,10 +1067,297 @@
           <w:rPr>
             <w:webHidden/>
           </w:rPr>
-          <w:t>9</w:t>
-        </w:r>
-        <w:r>
-          <w:rPr>
+          <w:t>7</w:t>
+        </w:r>
+        <w:r>
+          <w:rPr>
+            <w:webHidden/>
+          </w:rPr>
+          <w:fldChar w:fldCharType="end"/>
+        </w:r>
+      </w:hyperlink>
+    </w:p>
+    <w:p>
+      <w:pPr>
+        <w:pStyle w:val="TOC3"/>
+        <w:tabs>
+          <w:tab w:val="left" w:pos="1440"/>
+          <w:tab w:val="right" w:leader="dot" w:pos="8776"/>
+        </w:tabs>
+        <w:rPr>
+          <w:rFonts w:asciiTheme="minorHAnsi" w:eastAsiaTheme="minorEastAsia" w:hAnsiTheme="minorHAnsi"/>
+          <w:noProof/>
+          <w:lang w:val="en-SI" w:eastAsia="en-GB"/>
+        </w:rPr>
+      </w:pPr>
+      <w:hyperlink w:anchor="_Toc66545721" w:history="1">
+        <w:r>
+          <w:rPr>
+            <w:rStyle w:val="Hyperlink"/>
+            <w:noProof/>
+          </w:rPr>
+          <w:t>2.2.1</w:t>
+        </w:r>
+        <w:r>
+          <w:rPr>
+            <w:rFonts w:asciiTheme="minorHAnsi" w:eastAsiaTheme="minorEastAsia" w:hAnsiTheme="minorHAnsi"/>
+            <w:noProof/>
+            <w:lang w:val="en-SI" w:eastAsia="en-GB"/>
+          </w:rPr>
+          <w:tab/>
+        </w:r>
+        <w:r>
+          <w:rPr>
+            <w:rStyle w:val="Hyperlink"/>
+            <w:noProof/>
+          </w:rPr>
+          <w:t>Večnivojsko procesiranja satalitskih slik</w:t>
+        </w:r>
+        <w:r>
+          <w:rPr>
+            <w:noProof/>
+            <w:webHidden/>
+          </w:rPr>
+          <w:tab/>
+        </w:r>
+        <w:r>
+          <w:rPr>
+            <w:noProof/>
+            <w:webHidden/>
+          </w:rPr>
+          <w:fldChar w:fldCharType="begin"/>
+        </w:r>
+        <w:r>
+          <w:rPr>
+            <w:noProof/>
+            <w:webHidden/>
+          </w:rPr>
+          <w:instrText xml:space="preserve"> PAGEREF _Toc66545721 \h </w:instrText>
+        </w:r>
+        <w:r>
+          <w:rPr>
+            <w:noProof/>
+            <w:webHidden/>
+          </w:rPr>
+        </w:r>
+        <w:r>
+          <w:rPr>
+            <w:noProof/>
+            <w:webHidden/>
+          </w:rPr>
+          <w:fldChar w:fldCharType="separate"/>
+        </w:r>
+        <w:r>
+          <w:rPr>
+            <w:noProof/>
+            <w:webHidden/>
+          </w:rPr>
+          <w:t>7</w:t>
+        </w:r>
+        <w:r>
+          <w:rPr>
+            <w:noProof/>
+            <w:webHidden/>
+          </w:rPr>
+          <w:fldChar w:fldCharType="end"/>
+        </w:r>
+      </w:hyperlink>
+    </w:p>
+    <w:p>
+      <w:pPr>
+        <w:pStyle w:val="TOC3"/>
+        <w:tabs>
+          <w:tab w:val="right" w:leader="dot" w:pos="8776"/>
+        </w:tabs>
+        <w:rPr>
+          <w:rFonts w:asciiTheme="minorHAnsi" w:eastAsiaTheme="minorEastAsia" w:hAnsiTheme="minorHAnsi"/>
+          <w:noProof/>
+          <w:lang w:val="en-SI" w:eastAsia="en-GB"/>
+        </w:rPr>
+      </w:pPr>
+      <w:r>
+        <w:rPr>
+          <w:rStyle w:val="Hyperlink"/>
+          <w:noProof/>
+        </w:rPr>
+        <w:fldChar w:fldCharType="begin"/>
+      </w:r>
+      <w:r>
+        <w:rPr>
+          <w:rStyle w:val="Hyperlink"/>
+          <w:noProof/>
+        </w:rPr>
+        <w:instrText xml:space="preserve"> </w:instrText>
+      </w:r>
+      <w:r>
+        <w:rPr>
+          <w:noProof/>
+        </w:rPr>
+        <w:instrText>HYPERLINK \l "_Toc66545722"</w:instrText>
+      </w:r>
+      <w:r>
+        <w:rPr>
+          <w:rStyle w:val="Hyperlink"/>
+          <w:noProof/>
+        </w:rPr>
+        <w:instrText xml:space="preserve"> </w:instrText>
+      </w:r>
+      <w:r>
+        <w:rPr>
+          <w:rStyle w:val="Hyperlink"/>
+          <w:noProof/>
+        </w:rPr>
+      </w:r>
+      <w:r>
+        <w:rPr>
+          <w:rStyle w:val="Hyperlink"/>
+          <w:noProof/>
+        </w:rPr>
+        <w:fldChar w:fldCharType="separate"/>
+      </w:r>
+      <w:r>
+        <w:rPr>
+          <w:rStyle w:val="Hyperlink"/>
+          <w:noProof/>
+        </w:rPr>
+        <w:t>Asdf tukaj opiši vse nivoje procesiranja</w:t>
+      </w:r>
+      <w:r>
+        <w:rPr>
+          <w:noProof/>
+          <w:webHidden/>
+        </w:rPr>
+        <w:tab/>
+      </w:r>
+      <w:r>
+        <w:rPr>
+          <w:noProof/>
+          <w:webHidden/>
+        </w:rPr>
+        <w:fldChar w:fldCharType="begin"/>
+      </w:r>
+      <w:r>
+        <w:rPr>
+          <w:noProof/>
+          <w:webHidden/>
+        </w:rPr>
+        <w:instrText xml:space="preserve"> PAGEREF _Toc66545722 \h </w:instrText>
+      </w:r>
+      <w:r>
+        <w:rPr>
+          <w:noProof/>
+          <w:webHidden/>
+        </w:rPr>
+      </w:r>
+      <w:r>
+        <w:rPr>
+          <w:noProof/>
+          <w:webHidden/>
+        </w:rPr>
+        <w:fldChar w:fldCharType="separate"/>
+      </w:r>
+      <w:r>
+        <w:rPr>
+          <w:noProof/>
+          <w:webHidden/>
+        </w:rPr>
+        <w:t>7</w:t>
+      </w:r>
+      <w:r>
+        <w:rPr>
+          <w:noProof/>
+          <w:webHidden/>
+        </w:rPr>
+        <w:fldChar w:fldCharType="end"/>
+      </w:r>
+      <w:r>
+        <w:rPr>
+          <w:rStyle w:val="Hyperlink"/>
+          <w:noProof/>
+        </w:rPr>
+        <w:fldChar w:fldCharType="end"/>
+      </w:r>
+    </w:p>
+    <w:p>
+      <w:pPr>
+        <w:pStyle w:val="TOC3"/>
+        <w:tabs>
+          <w:tab w:val="left" w:pos="1440"/>
+          <w:tab w:val="right" w:leader="dot" w:pos="8776"/>
+        </w:tabs>
+        <w:rPr>
+          <w:rFonts w:asciiTheme="minorHAnsi" w:eastAsiaTheme="minorEastAsia" w:hAnsiTheme="minorHAnsi"/>
+          <w:noProof/>
+          <w:lang w:val="en-SI" w:eastAsia="en-GB"/>
+        </w:rPr>
+      </w:pPr>
+      <w:hyperlink w:anchor="_Toc66545723" w:history="1">
+        <w:r>
+          <w:rPr>
+            <w:rStyle w:val="Hyperlink"/>
+            <w:noProof/>
+          </w:rPr>
+          <w:t>2.2.2</w:t>
+        </w:r>
+        <w:r>
+          <w:rPr>
+            <w:rFonts w:asciiTheme="minorHAnsi" w:eastAsiaTheme="minorEastAsia" w:hAnsiTheme="minorHAnsi"/>
+            <w:noProof/>
+            <w:lang w:val="en-SI" w:eastAsia="en-GB"/>
+          </w:rPr>
+          <w:tab/>
+        </w:r>
+        <w:r>
+          <w:rPr>
+            <w:rStyle w:val="Hyperlink"/>
+            <w:noProof/>
+          </w:rPr>
+          <w:t>SentinelHub</w:t>
+        </w:r>
+        <w:r>
+          <w:rPr>
+            <w:noProof/>
+            <w:webHidden/>
+          </w:rPr>
+          <w:tab/>
+        </w:r>
+        <w:r>
+          <w:rPr>
+            <w:noProof/>
+            <w:webHidden/>
+          </w:rPr>
+          <w:fldChar w:fldCharType="begin"/>
+        </w:r>
+        <w:r>
+          <w:rPr>
+            <w:noProof/>
+            <w:webHidden/>
+          </w:rPr>
+          <w:instrText xml:space="preserve"> PAGEREF _Toc66545723 \h </w:instrText>
+        </w:r>
+        <w:r>
+          <w:rPr>
+            <w:noProof/>
+            <w:webHidden/>
+          </w:rPr>
+        </w:r>
+        <w:r>
+          <w:rPr>
+            <w:noProof/>
+            <w:webHidden/>
+          </w:rPr>
+          <w:fldChar w:fldCharType="separate"/>
+        </w:r>
+        <w:r>
+          <w:rPr>
+            <w:noProof/>
+            <w:webHidden/>
+          </w:rPr>
+          <w:t>8</w:t>
+        </w:r>
+        <w:r>
+          <w:rPr>
+            <w:noProof/>
             <w:webHidden/>
           </w:rPr>
           <w:fldChar w:fldCharType="end"/>
@@ -1232,12 +1373,12 @@
           <w:lang w:val="en-SI" w:eastAsia="en-GB"/>
         </w:rPr>
       </w:pPr>
-      <w:hyperlink w:anchor="_Toc66531627" w:history="1">
+      <w:hyperlink w:anchor="_Toc66545724" w:history="1">
         <w:r>
           <w:rPr>
             <w:rStyle w:val="Hyperlink"/>
           </w:rPr>
-          <w:t>3.3</w:t>
+          <w:t>2.3</w:t>
         </w:r>
         <w:r>
           <w:rPr>
@@ -1269,7 +1410,7 @@
           <w:rPr>
             <w:webHidden/>
           </w:rPr>
-          <w:instrText xml:space="preserve"> PAGEREF _Toc66531627 \h </w:instrText>
+          <w:instrText xml:space="preserve"> PAGEREF _Toc66545724 \h </w:instrText>
         </w:r>
         <w:r>
           <w:rPr>
@@ -1305,12 +1446,12 @@
           <w:lang w:val="en-SI" w:eastAsia="en-GB"/>
         </w:rPr>
       </w:pPr>
-      <w:hyperlink w:anchor="_Toc66531628" w:history="1">
+      <w:hyperlink w:anchor="_Toc66545725" w:history="1">
         <w:r>
           <w:rPr>
             <w:rStyle w:val="Hyperlink"/>
           </w:rPr>
-          <w:t>3.4</w:t>
+          <w:t>2.4</w:t>
         </w:r>
         <w:r>
           <w:rPr>
@@ -1342,7 +1483,7 @@
           <w:rPr>
             <w:webHidden/>
           </w:rPr>
-          <w:instrText xml:space="preserve"> PAGEREF _Toc66531628 \h </w:instrText>
+          <w:instrText xml:space="preserve"> PAGEREF _Toc66545725 \h </w:instrText>
         </w:r>
         <w:r>
           <w:rPr>
@@ -1378,12 +1519,12 @@
           <w:lang w:val="en-SI" w:eastAsia="en-GB"/>
         </w:rPr>
       </w:pPr>
-      <w:hyperlink w:anchor="_Toc66531629" w:history="1">
+      <w:hyperlink w:anchor="_Toc66545726" w:history="1">
         <w:r>
           <w:rPr>
             <w:rStyle w:val="Hyperlink"/>
           </w:rPr>
-          <w:t>3.5</w:t>
+          <w:t>2.5</w:t>
         </w:r>
         <w:r>
           <w:rPr>
@@ -1415,7 +1556,7 @@
           <w:rPr>
             <w:webHidden/>
           </w:rPr>
-          <w:instrText xml:space="preserve"> PAGEREF _Toc66531629 \h </w:instrText>
+          <w:instrText xml:space="preserve"> PAGEREF _Toc66545726 \h </w:instrText>
         </w:r>
         <w:r>
           <w:rPr>
@@ -1451,12 +1592,12 @@
           <w:lang w:val="en-SI" w:eastAsia="en-GB"/>
         </w:rPr>
       </w:pPr>
-      <w:hyperlink w:anchor="_Toc66531630" w:history="1">
+      <w:hyperlink w:anchor="_Toc66545727" w:history="1">
         <w:r>
           <w:rPr>
             <w:rStyle w:val="Hyperlink"/>
           </w:rPr>
-          <w:t>3.6</w:t>
+          <w:t>2.6</w:t>
         </w:r>
         <w:r>
           <w:rPr>
@@ -1488,7 +1629,7 @@
           <w:rPr>
             <w:webHidden/>
           </w:rPr>
-          <w:instrText xml:space="preserve"> PAGEREF _Toc66531630 \h </w:instrText>
+          <w:instrText xml:space="preserve"> PAGEREF _Toc66545727 \h </w:instrText>
         </w:r>
         <w:r>
           <w:rPr>
@@ -1524,7 +1665,7 @@
           <w:lang w:val="en-SI" w:eastAsia="en-GB"/>
         </w:rPr>
       </w:pPr>
-      <w:hyperlink w:anchor="_Toc66531631" w:history="1">
+      <w:hyperlink w:anchor="_Toc66545728" w:history="1">
         <w:r>
           <w:rPr>
             <w:rStyle w:val="Hyperlink"/>
@@ -1547,7 +1688,7 @@
           <w:rPr>
             <w:webHidden/>
           </w:rPr>
-          <w:instrText xml:space="preserve"> PAGEREF _Toc66531631 \h </w:instrText>
+          <w:instrText xml:space="preserve"> PAGEREF _Toc66545728 \h </w:instrText>
         </w:r>
         <w:r>
           <w:rPr>
@@ -1583,7 +1724,7 @@
           <w:lang w:val="en-SI" w:eastAsia="en-GB"/>
         </w:rPr>
       </w:pPr>
-      <w:hyperlink w:anchor="_Toc66531632" w:history="1">
+      <w:hyperlink w:anchor="_Toc66545729" w:history="1">
         <w:r>
           <w:rPr>
             <w:rStyle w:val="Hyperlink"/>
@@ -1606,7 +1747,7 @@
           <w:rPr>
             <w:webHidden/>
           </w:rPr>
-          <w:instrText xml:space="preserve"> PAGEREF _Toc66531632 \h </w:instrText>
+          <w:instrText xml:space="preserve"> PAGEREF _Toc66545729 \h </w:instrText>
         </w:r>
         <w:r>
           <w:rPr>
@@ -1623,7 +1764,7 @@
           <w:rPr>
             <w:webHidden/>
           </w:rPr>
-          <w:t>13</w:t>
+          <w:t>12</w:t>
         </w:r>
         <w:r>
           <w:rPr>
@@ -1642,7 +1783,7 @@
           <w:lang w:val="en-SI" w:eastAsia="en-GB"/>
         </w:rPr>
       </w:pPr>
-      <w:hyperlink w:anchor="_Toc66531633" w:history="1">
+      <w:hyperlink w:anchor="_Toc66545730" w:history="1">
         <w:r>
           <w:rPr>
             <w:rStyle w:val="Hyperlink"/>
@@ -1665,7 +1806,7 @@
           <w:rPr>
             <w:webHidden/>
           </w:rPr>
-          <w:instrText xml:space="preserve"> PAGEREF _Toc66531633 \h </w:instrText>
+          <w:instrText xml:space="preserve"> PAGEREF _Toc66545730 \h </w:instrText>
         </w:r>
         <w:r>
           <w:rPr>
@@ -1682,7 +1823,7 @@
           <w:rPr>
             <w:webHidden/>
           </w:rPr>
-          <w:t>14</w:t>
+          <w:t>13</w:t>
         </w:r>
         <w:r>
           <w:rPr>
@@ -2227,6 +2368,99 @@
       </w:r>
       <w:r>
         <w:t>vesoljska agencija</w:t>
+      </w:r>
+    </w:p>
+    <w:p>
+      <w:pPr>
+        <w:spacing w:after="0"/>
+        <w:jc w:val="left"/>
+      </w:pPr>
+      <w:r>
+        <w:rPr>
+          <w:b/>
+          <w:bCs/>
+        </w:rPr>
+        <w:t>EO</w:t>
+      </w:r>
+      <w:r>
+        <w:t xml:space="preserve"> – (angl. Earth Observation); opazovanje zemlje</w:t>
+      </w:r>
+    </w:p>
+    <w:p>
+      <w:pPr>
+        <w:spacing w:after="0"/>
+        <w:jc w:val="left"/>
+      </w:pPr>
+      <w:r>
+        <w:rPr>
+          <w:b/>
+          <w:bCs/>
+        </w:rPr>
+        <w:t>API</w:t>
+      </w:r>
+      <w:r>
+        <w:t xml:space="preserve"> – (angl. Application Programming Interface); vmesnik uporabniškega programa</w:t>
+      </w:r>
+    </w:p>
+    <w:p>
+      <w:pPr>
+        <w:spacing w:after="0"/>
+        <w:jc w:val="left"/>
+      </w:pPr>
+      <w:r>
+        <w:rPr>
+          <w:b/>
+          <w:bCs/>
+        </w:rPr>
+        <w:t>SDK</w:t>
+      </w:r>
+      <w:r>
+        <w:t xml:space="preserve"> – (angl. Software Development Kit); </w:t>
+      </w:r>
+      <w:r>
+        <w:t>paket</w:t>
+      </w:r>
+      <w:r>
+        <w:t xml:space="preserve"> za </w:t>
+      </w:r>
+      <w:r>
+        <w:t>razvoj</w:t>
+      </w:r>
+      <w:r>
+        <w:t xml:space="preserve"> programske opreme</w:t>
+      </w:r>
+    </w:p>
+    <w:p>
+      <w:r>
+        <w:rPr>
+          <w:b/>
+          <w:bCs/>
+        </w:rPr>
+        <w:t>REST</w:t>
+      </w:r>
+      <w:r>
+        <w:t xml:space="preserve"> – (angl. </w:t>
+      </w:r>
+      <w:r>
+        <w:t xml:space="preserve">Representational </w:t>
+      </w:r>
+      <w:r>
+        <w:t>S</w:t>
+      </w:r>
+      <w:r>
+        <w:t xml:space="preserve">tate </w:t>
+      </w:r>
+      <w:r>
+        <w:t>T</w:t>
+      </w:r>
+      <w:r>
+        <w:t>ransfer</w:t>
+      </w:r>
+      <w:r>
+        <w:t xml:space="preserve">); </w:t>
+      </w:r>
+      <w:r>
+        <w:t>način interoperabilnosti med računalniškimi sistemi</w:t>
       </w:r>
     </w:p>
     <w:p>
@@ -2256,7 +2490,7 @@
           <w:noProof/>
         </w:rPr>
       </w:pPr>
-      <w:bookmarkStart w:id="0" w:name="_Toc66531618"/>
+      <w:bookmarkStart w:id="0" w:name="_Toc66545714"/>
       <w:r>
         <w:rPr>
           <w:noProof/>
@@ -2282,228 +2516,68 @@
     <w:p>
       <w:pPr>
         <w:rPr>
-          <w:noProof/>
-        </w:rPr>
-      </w:pPr>
-      <w:r>
-        <w:rPr>
-          <w:noProof/>
-        </w:rPr>
-        <w:t>Eu solet fabulas meliore vix. Ei eos iusto nemore. Vix alienum mediocritatem an, mei choro iudicabit an. Eu malis maluisset eam. Ipsum rationibus adipiscing ius in.</w:t>
-      </w:r>
-      <w:r>
-        <w:rPr>
-          <w:noProof/>
-        </w:rPr>
-        <w:t xml:space="preserve"> Est te ipsum atomorum, ad modus commodo singulis mea. Ea viris dolor putant vim. Ea usu idque choro aperiam, modus alterum neglegentur qui ut, cum id viris mandamus. Ut usu copiosae consectetuer. Iuvaret consulatu no vim, sanctus definiebas usu ne. Ad cum modo eligendi, qui tale decore et.</w:t>
-      </w:r>
-    </w:p>
-    <w:p>
-      <w:pPr>
-        <w:rPr>
-          <w:noProof/>
-        </w:rPr>
-      </w:pPr>
-      <w:r>
-        <w:rPr>
-          <w:noProof/>
-        </w:rPr>
-        <w:t>Ea eum veniam moderatius. Per ad movet adipisci scripserit. Recusabo honestatis ei sea, et libris putant vel. An est quis odio vocent. Pri no modus incorrupte, est at modo soleat animal, duo ut sint eius principes. Ius at fugit falli quodsi, et illud adipisci laboramus vix, et iudico graece ornatus per.</w:t>
-      </w:r>
-    </w:p>
-    <w:p>
-      <w:pPr>
-        <w:rPr>
-          <w:noProof/>
-        </w:rPr>
-      </w:pPr>
-      <w:r>
-        <w:rPr>
-          <w:noProof/>
-        </w:rPr>
-        <w:t>Est te ipsum atomorum, ad modus commodo singulis mea. Ea viris dolor putant vim. Ea usu idque choro aperiam, modus alterum neglegentur qui ut, cum id viris mandamus. Ut usu copiosae consectetuer. Iuvaret consulatu no vim, sanctus definiebas usu ne. Ad cum modo eligendi, qui tale decore et.</w:t>
-      </w:r>
-    </w:p>
-    <w:p>
-      <w:pPr>
-        <w:rPr>
-          <w:noProof/>
-        </w:rPr>
-      </w:pPr>
-      <w:r>
-        <w:rPr>
-          <w:noProof/>
-        </w:rPr>
-        <w:t>In quod ubique nec. Erat idque nam an, porro legere vix at. Eam ea liber eirmod intellegat, ei omnis labore neglegentur pro. No postea inimicus ius.</w:t>
-      </w:r>
-      <w:r>
-        <w:rPr>
-          <w:noProof/>
-        </w:rPr>
-        <w:t xml:space="preserve"> </w:t>
-      </w:r>
-      <w:r>
-        <w:rPr>
-          <w:noProof/>
-        </w:rPr>
-        <w:t>Est te ipsum atomorum, ad modus commodo singulis mea. Ea viris dolor putant vim. Ea usu idque choro aperiam, modus alterum neglegentur qui ut, cum id viris mandamus. Ut usu copiosae consectetuer. Iuvaret consulatu no vim, sanctus definiebas usu ne. Ad cum modo eligendi, qui tale decore et.</w:t>
-      </w:r>
-    </w:p>
-    <w:p>
-      <w:pPr>
-        <w:rPr>
-          <w:noProof/>
-        </w:rPr>
-      </w:pPr>
-      <w:r>
-        <w:rPr>
-          <w:noProof/>
-        </w:rPr>
-        <w:t>Vim ne impedit copiosae invenire. His suas graeci reprehendunt et, eu regione luptatum salutandi cum, natum putant perfecto sit te. An quo alia integre. Et mea unum eius detracto, ei prompta quaestio sea. Eum in porro dolor recteque, exerci civibus his at. Verear principes ea vis, mundi dicunt reprehendunt at ius.</w:t>
-      </w:r>
-    </w:p>
-    <w:p>
-      <w:pPr>
-        <w:rPr>
-          <w:noProof/>
-        </w:rPr>
-      </w:pPr>
-      <w:r>
-        <w:rPr>
-          <w:noProof/>
-        </w:rPr>
-        <w:t>Ut possim albucius nominavi est, in sed cibo pertinacia. Sale vituperatoribus eos ad, vel at tale diam putant. Ex natum habeo vim, duo placerat similique ex, vivendo qualisque no nec. An eum paulo animal epicurei. Mea ei elit adolescens, hinc atqui ei mei. An duo vitae quaestio mnesarchum, ius id deleniti senserit, usu no electram intellegebat. Quo an vero autem fabellas, eripuit numquam placerat at pri, dicta voluptatibus pri ea.</w:t>
-      </w:r>
-    </w:p>
-    <w:p>
-      <w:pPr>
-        <w:rPr>
-          <w:noProof/>
-        </w:rPr>
-      </w:pPr>
-      <w:r>
-        <w:rPr>
-          <w:noProof/>
-        </w:rPr>
-        <w:t>Sit te quas adhuc. Ex sit purto nibh everti. Fugit nominavi per ut, duo novum labores ut. No libris putent utamur ius. Ex quo quod mutat, inani suscipiantur ut eum, wisi blandit sea ad.</w:t>
+          <w:rFonts w:eastAsiaTheme="majorEastAsia" w:cstheme="majorBidi"/>
+          <w:b/>
+          <w:caps/>
+          <w:noProof/>
+          <w:sz w:val="28"/>
+          <w:szCs w:val="32"/>
+        </w:rPr>
+      </w:pPr>
+      <w:bookmarkStart w:id="1" w:name="_Toc478583696"/>
+      <w:r>
+        <w:rPr>
+          <w:noProof/>
+        </w:rPr>
+        <w:br w:type="page"/>
       </w:r>
     </w:p>
     <w:p>
       <w:pPr>
         <w:pStyle w:val="Heading1"/>
-        <w:rPr>
-          <w:noProof/>
-        </w:rPr>
-      </w:pPr>
-      <w:bookmarkStart w:id="1" w:name="_Toc478583696"/>
-      <w:bookmarkStart w:id="2" w:name="_Toc66531619"/>
-      <w:r>
-        <w:rPr>
-          <w:noProof/>
-        </w:rPr>
-        <w:lastRenderedPageBreak/>
-        <w:t>POGLAVJE 1</w:t>
-      </w:r>
+      </w:pPr>
+      <w:bookmarkStart w:id="2" w:name="_Toc66545715"/>
       <w:bookmarkEnd w:id="1"/>
-      <w:bookmarkEnd w:id="2"/>
-    </w:p>
-    <w:p>
-      <w:pPr>
-        <w:rPr>
-          <w:noProof/>
-        </w:rPr>
-      </w:pPr>
-      <w:r>
-        <w:rPr>
-          <w:noProof/>
-        </w:rPr>
-        <w:t>Fastidii invenire maluisset et eam, case ipsum dolorem est et, usu laudem virtute id. Ut falli option graecis mei. Mel id eius partem indoctum. Vis minimum mediocritatem te. Quo ut dico rebum nobis, te sea brute accumsan.</w:t>
-      </w:r>
-    </w:p>
-    <w:p>
-      <w:pPr>
-        <w:pStyle w:val="Heading2"/>
-        <w:rPr>
-          <w:noProof/>
-        </w:rPr>
-      </w:pPr>
-      <w:bookmarkStart w:id="3" w:name="_Toc478583697"/>
-      <w:bookmarkStart w:id="4" w:name="_Toc66531620"/>
-      <w:r>
-        <w:rPr>
-          <w:noProof/>
-        </w:rPr>
-        <w:t>Poglavje 1.1</w:t>
-      </w:r>
-      <w:bookmarkEnd w:id="3"/>
-      <w:bookmarkEnd w:id="4"/>
-    </w:p>
-    <w:p>
-      <w:pPr>
-        <w:rPr>
-          <w:noProof/>
-        </w:rPr>
-      </w:pPr>
-      <w:r>
-        <w:rPr>
-          <w:noProof/>
-        </w:rPr>
-        <w:t>Vim ne impedit copiosae invenire. His suas graeci reprehendunt et, eu regione luptatum salutandi cum, natum putant perfecto sit te. An quo alia integre. Et mea unum eius detracto, ei prompta quaestio sea. Eum in porro dolor recteque, exerci civibus his at. Verear principes ea vis, mundi dicunt reprehendunt at ius.</w:t>
-      </w:r>
-      <w:r>
-        <w:br w:type="page"/>
-      </w:r>
-    </w:p>
-    <w:p>
-      <w:pPr>
-        <w:pStyle w:val="Heading1"/>
-      </w:pPr>
-      <w:bookmarkStart w:id="5" w:name="_Toc66531621"/>
       <w:r>
         <w:lastRenderedPageBreak/>
         <w:t>RAZVOJ NAPOVEDOVALNEGA MODELA</w:t>
       </w:r>
+      <w:bookmarkEnd w:id="2"/>
+    </w:p>
+    <w:p>
+      <w:r>
+        <w:t>Adhuc aperiam nam an. Ut vis unum libris cotidieque, tincidunt disputando ne eos. Nec ex viderer disputando. At summo veritus omittam mei, no copiosae signiferumque eum. Dicta dolorum ex per, mei convenire repudiandae ullamcorper ei. At eos verear salutatus, deleniti eleifend similique vel ad.</w:t>
+      </w:r>
+    </w:p>
+    <w:p>
+      <w:pPr>
+        <w:pStyle w:val="Heading2"/>
+      </w:pPr>
+      <w:bookmarkStart w:id="3" w:name="_Toc66545716"/>
+      <w:r>
+        <w:t>Analiza surovih podatkov</w:t>
+      </w:r>
+      <w:bookmarkEnd w:id="3"/>
+    </w:p>
+    <w:p>
+      <w:r>
+        <w:t>Ex pri habeo elaboraret. Per purto indoctum an, eu per vide oporteat tractatos, unum percipit vulputate ex quo. Per ex movet repudiandae, eos id amet nominati necessitatibus, mea ei vocibus consectetuer conclusionemque. Vix virtute consequat dissentiunt ei, usu quando laboramus ex, no cum persius mentitum. Ea pri minim paulo veritus, meis voluptatibus est no. No propriae petentium vis.</w:t>
+      </w:r>
+    </w:p>
+    <w:p>
+      <w:pPr>
+        <w:pStyle w:val="Heading3"/>
+      </w:pPr>
+      <w:bookmarkStart w:id="4" w:name="_Toc478583700"/>
+      <w:bookmarkStart w:id="5" w:name="_Toc66545717"/>
+      <w:r>
+        <w:t>Poglavje 2.1.1</w:t>
+      </w:r>
+      <w:bookmarkEnd w:id="4"/>
       <w:bookmarkEnd w:id="5"/>
     </w:p>
     <w:p>
       <w:r>
-        <w:t>Adhuc aperiam nam an. Ut vis unum libris cotidieque, tincidunt disputando ne eos. Nec ex viderer disputando. At summo veritus omittam mei, no copiosae signiferumque eum. Dicta dolorum ex per, mei convenire repudiandae ullamcorper ei. At eos verear salutatus, deleniti eleifend similique vel ad.</w:t>
-      </w:r>
-    </w:p>
-    <w:p>
-      <w:pPr>
-        <w:pStyle w:val="Heading2"/>
-      </w:pPr>
-      <w:bookmarkStart w:id="6" w:name="_Toc66531622"/>
-      <w:r>
-        <w:t>Analiza surovih podatkov</w:t>
-      </w:r>
-      <w:bookmarkEnd w:id="6"/>
-    </w:p>
-    <w:p>
-      <w:r>
-        <w:t>Ex pri habeo elaboraret. Per purto indoctum an, eu per vide oporteat tractatos, unum percipit vulputate ex quo. Per ex movet repudiandae, eos id amet nominati necessitatibus, mea ei vocibus consectetuer conclusionemque. Vix virtute consequat dissentiunt ei, usu quando laboramus ex, no cum persius mentitum. Ea pri minim paulo veritus, meis voluptatibus est no. No propriae petentium vis.</w:t>
-      </w:r>
-    </w:p>
-    <w:p>
-      <w:r>
-        <w:t>Illum novum eu quo, novum constituto scribentur an eam, ridens aliquid lobortis sed at. Ad his denique argumentum conclusionemque, te eam quis quando epicurei. Vis ut autem delicata similique, dicit nominati ea pri. Vim quod persequeris in. His et meis debet abhorreant. Et enim aeque incorrupte est.</w:t>
-      </w:r>
-    </w:p>
-    <w:p>
-      <w:pPr>
-        <w:pStyle w:val="Heading3"/>
-      </w:pPr>
-      <w:bookmarkStart w:id="7" w:name="_Toc478583700"/>
-      <w:bookmarkStart w:id="8" w:name="_Toc66531623"/>
-      <w:r>
-        <w:t>Poglavje 2.1.1</w:t>
-      </w:r>
-      <w:bookmarkEnd w:id="7"/>
-      <w:bookmarkEnd w:id="8"/>
-    </w:p>
-    <w:p>
-      <w:r>
         <w:t>Duo ea quem sint, mentitum assentior instructior id mea, dico debet ancillae sea ea. Te stet soluta libris mel, movet dictas ut sea. Id cum tollit fastidii argumentum, accusata scripserit mea ne. Eum ne assum aliquam consectetuer, dolores intellegebat ea vis. Nam at mentitum assentior.</w:t>
       </w:r>
     </w:p>
@@ -2540,20 +2614,29 @@
       </w:r>
     </w:p>
     <w:p>
-      <w:r>
-        <w:t>In alia dicant sit. Ei est affert omnium, doming expetenda principes cum ei. Per in aeterno erroribus inciderint. Et clita discere assentior mei, duo eu laudem latine explicari, est no sint summo. Vis purto offendit periculis ad, adipisci efficiendi eloquentiam pro in, soluta graeci est ad. Mei te tale eius.</w:t>
+      <w:pPr>
+        <w:rPr>
+          <w:rFonts w:eastAsiaTheme="majorEastAsia" w:cstheme="majorBidi"/>
+          <w:b/>
+          <w:caps/>
+          <w:sz w:val="28"/>
+          <w:szCs w:val="32"/>
+        </w:rPr>
+      </w:pPr>
+      <w:r>
+        <w:br w:type="page"/>
       </w:r>
     </w:p>
     <w:p>
       <w:pPr>
         <w:pStyle w:val="Heading1"/>
       </w:pPr>
-      <w:bookmarkStart w:id="9" w:name="_Toc66531624"/>
+      <w:bookmarkStart w:id="6" w:name="_Toc66545718"/>
       <w:r>
         <w:lastRenderedPageBreak/>
         <w:t>SATELITSKI POSNETKI</w:t>
       </w:r>
-      <w:bookmarkEnd w:id="9"/>
+      <w:bookmarkEnd w:id="6"/>
     </w:p>
     <w:p>
       <w:r>
@@ -2838,7 +2921,7 @@
         <w:pStyle w:val="Heading2"/>
         <w:spacing w:before="0"/>
       </w:pPr>
-      <w:bookmarkStart w:id="10" w:name="_Toc66531625"/>
+      <w:bookmarkStart w:id="7" w:name="_Toc66545719"/>
       <w:r>
         <w:lastRenderedPageBreak/>
         <w:t xml:space="preserve">Satelita </w:t>
@@ -2846,7 +2929,7 @@
       <w:r>
         <w:t>Sentinel-2</w:t>
       </w:r>
-      <w:bookmarkEnd w:id="10"/>
+      <w:bookmarkEnd w:id="7"/>
     </w:p>
     <w:p>
       <w:r>
@@ -2906,7 +2989,7 @@
         <w:pStyle w:val="Caption"/>
         <w:keepNext/>
       </w:pPr>
-      <w:bookmarkStart w:id="11" w:name="_Toc66531650"/>
+      <w:bookmarkStart w:id="8" w:name="_Toc66531650"/>
       <w:r>
         <w:t xml:space="preserve">Slika </w:t>
       </w:r>
@@ -2949,7 +3032,7 @@
       <w:r>
         <w:t xml:space="preserve"> Sentinel-2</w:t>
       </w:r>
-      <w:bookmarkEnd w:id="11"/>
+      <w:bookmarkEnd w:id="8"/>
     </w:p>
     <w:p>
       <w:pPr>
@@ -3019,7 +3102,7 @@
         <w:pStyle w:val="Caption"/>
         <w:keepNext/>
       </w:pPr>
-      <w:bookmarkStart w:id="12" w:name="_Toc66531645"/>
+      <w:bookmarkStart w:id="9" w:name="_Toc66531645"/>
       <w:r>
         <w:t xml:space="preserve">Tabela </w:t>
       </w:r>
@@ -3044,7 +3127,7 @@
       <w:r>
         <w:t>: Tehnični podatki optičnih senzorjev na satelitu Sentinel-2</w:t>
       </w:r>
-      <w:bookmarkEnd w:id="12"/>
+      <w:bookmarkEnd w:id="9"/>
     </w:p>
     <w:tbl>
       <w:tblPr>
@@ -4227,28 +4310,311 @@
         <w:pStyle w:val="Heading2"/>
         <w:spacing w:before="0"/>
       </w:pPr>
-      <w:bookmarkStart w:id="13" w:name="_Toc66531626"/>
+      <w:bookmarkStart w:id="10" w:name="_Toc66545720"/>
       <w:r>
         <w:lastRenderedPageBreak/>
         <w:t>Pridobivanje satelitskih posnetkov</w:t>
       </w:r>
+      <w:bookmarkEnd w:id="10"/>
+    </w:p>
+    <w:p>
+      <w:r>
+        <w:t>Satelita Sentinel</w:t>
+      </w:r>
+      <w:r>
+        <w:t>-2</w:t>
+      </w:r>
+      <w:r>
+        <w:t xml:space="preserve"> z svojimi 13 senzorji dnevno </w:t>
+      </w:r>
+      <w:r>
+        <w:t>ustvarita</w:t>
+      </w:r>
+      <w:r>
+        <w:t xml:space="preserve"> okoli 2.4 terabajta surovih kompresiranih podatkov.</w:t>
+      </w:r>
+      <w:r>
+        <w:t xml:space="preserve"> </w:t>
+      </w:r>
+      <w:r>
+        <w:t xml:space="preserve">Podatki so poslani </w:t>
+      </w:r>
+      <w:r>
+        <w:t xml:space="preserve">iz satelitov poslani v Evropski inštitut za raziskave vesolja (angl. </w:t>
+      </w:r>
+      <w:r>
+        <w:rPr>
+          <w:rFonts w:ascii="Calibri" w:hAnsi="Calibri" w:cs="Calibri"/>
+        </w:rPr>
+        <w:t>﻿</w:t>
+      </w:r>
+      <w:r>
+        <w:t>European Space Research Institute</w:t>
+      </w:r>
+      <w:r>
+        <w:t xml:space="preserve"> – ESRIN)</w:t>
+      </w:r>
+      <w:r>
+        <w:t>, ki se nahaja v mestu Frasciti</w:t>
+      </w:r>
+      <w:r>
+        <w:t xml:space="preserve"> v </w:t>
+      </w:r>
+      <w:r>
+        <w:t xml:space="preserve">Italiji. Znotraj centra deluje zemeljski segment za procesiranje podatkov (angl. </w:t>
+      </w:r>
+      <w:r>
+        <w:t>Payload Data Ground Segment – PDGS</w:t>
+      </w:r>
+      <w:r>
+        <w:t xml:space="preserve">) kateri je zadolžen za pretvarjanje surovih podatkov </w:t>
+      </w:r>
+      <w:r>
+        <w:t xml:space="preserve">skozi več nivojev procesiranja </w:t>
+      </w:r>
+      <w:r>
+        <w:t>v končno obliko, ki je naposled tudi na voljo vsem uporabnikom.</w:t>
+      </w:r>
+      <w:r>
+        <w:t xml:space="preserve"> </w:t>
+      </w:r>
+      <w:r>
+        <w:fldChar w:fldCharType="begin" w:fldLock="1"/>
+      </w:r>
+      <w:r>
+        <w:instrText>ADDIN CSL_CITATION {"citationItems":[{"id":"ITEM-1","itemData":{"ISSN":"00197866","abstract":"The full SENTINEL-2 mission comprises twin polar-orbiting satellites in the same orbit, phased at 180° to each other.","author":[{"dropping-particle":"","family":"European Space Agency","given":"","non-dropping-particle":"","parse-names":false,"suffix":""}],"edition":"1","editor":[{"dropping-particle":"","family":"Hoersch","given":"Bianca","non-dropping-particle":"","parse-names":false,"suffix":""}],"id":"ITEM-1","issued":{"date-parts":[["2015"]]},"number-of-pages":"64","publisher":"European Space Agency","title":"Sentinel-2 User Handbook","type":"book"},"uris":["http://www.mendeley.com/documents/?uuid=408ee3e7-6614-4489-81f7-992708959ebb"]}],"mendeley":{"formattedCitation":"(European Space Agency, 2015)","plainTextFormattedCitation":"(European Space Agency, 2015)"},"properties":{"noteIndex":0},"schema":"https://github.com/citation-style-language/schema/raw/master/csl-citation.json"}</w:instrText>
+      </w:r>
+      <w:r>
+        <w:fldChar w:fldCharType="separate"/>
+      </w:r>
+      <w:r>
+        <w:rPr>
+          <w:noProof/>
+        </w:rPr>
+        <w:t>(European Space Agency, 2015)</w:t>
+      </w:r>
+      <w:r>
+        <w:fldChar w:fldCharType="end"/>
+      </w:r>
+    </w:p>
+    <w:p>
+      <w:pPr>
+        <w:pStyle w:val="Heading3"/>
+      </w:pPr>
+      <w:bookmarkStart w:id="11" w:name="_Toc66545721"/>
+      <w:r>
+        <w:t>Večnivojsko procesiranja satalitskih slik</w:t>
+      </w:r>
+      <w:bookmarkEnd w:id="11"/>
+    </w:p>
+    <w:p>
+      <w:pPr>
+        <w:rPr>
+          <w:rFonts w:eastAsiaTheme="majorEastAsia" w:cstheme="majorBidi"/>
+        </w:rPr>
+      </w:pPr>
+      <w:bookmarkStart w:id="12" w:name="_Toc66545722"/>
+      <w:r>
+        <w:t>A</w:t>
+      </w:r>
+      <w:r>
+        <w:t>sdf</w:t>
+      </w:r>
+      <w:r>
+        <w:t xml:space="preserve"> tukaj opiši vse nivoje procesiranja</w:t>
+      </w:r>
+      <w:bookmarkEnd w:id="12"/>
+      <w:r>
+        <w:br w:type="page"/>
+      </w:r>
+    </w:p>
+    <w:p>
+      <w:pPr>
+        <w:pStyle w:val="Heading3"/>
+      </w:pPr>
+      <w:bookmarkStart w:id="13" w:name="_Toc66545723"/>
+      <w:r>
+        <w:lastRenderedPageBreak/>
+        <w:t>SentinelHub</w:t>
+      </w:r>
       <w:bookmarkEnd w:id="13"/>
     </w:p>
     <w:p>
       <w:r>
-        <w:t>Summo ornatus ocurreret duo at. An nulla maiestatis vix, graece fuisset detraxit eum id. Modus nonumy conclusionemque cu nec, regione tibique pro cu, vel ne mutat facer vitae. Vim case iusto et, et pro nonumy delicata, ad pro tota essent. Id periculis conceptam dissentiunt per, at quidam electram signiferumque nam, usu utinam efficiendi at.</w:t>
-      </w:r>
-    </w:p>
-    <w:p>
-      <w:pPr>
-        <w:rPr>
-          <w:rFonts w:eastAsiaTheme="majorEastAsia" w:cstheme="majorBidi"/>
-          <w:b/>
-          <w:szCs w:val="26"/>
-        </w:rPr>
+        <w:t xml:space="preserve">Končni uporabniki Sentinel-2 navadno ne pridobivajo podatkov neposredno od agencije ESA temveč uporabljajo </w:t>
+      </w:r>
+      <w:r>
+        <w:t xml:space="preserve">različne </w:t>
+      </w:r>
+      <w:r>
+        <w:t>posrednike</w:t>
+      </w:r>
+      <w:r>
+        <w:t>, eden izmed njih je</w:t>
+      </w:r>
+      <w:r>
+        <w:t xml:space="preserve"> tudi </w:t>
+      </w:r>
+      <w:r>
+        <w:t>slovensko podjetje</w:t>
+      </w:r>
+      <w:r>
+        <w:t xml:space="preserve"> </w:t>
+      </w:r>
+      <w:r>
+        <w:t>Sinergise</w:t>
+      </w:r>
+      <w:r>
+        <w:t>.</w:t>
+      </w:r>
+      <w:r>
+        <w:t xml:space="preserve"> Podjetje Sinergise je </w:t>
+      </w:r>
+      <w:r>
+        <w:t xml:space="preserve">z </w:t>
+      </w:r>
+      <w:r>
+        <w:t xml:space="preserve">svojo platformo SentinelHub </w:t>
+      </w:r>
+      <w:r>
+        <w:t>eden</w:t>
+      </w:r>
+      <w:r>
+        <w:t xml:space="preserve"> izmed vodilnih ponudnikov </w:t>
+      </w:r>
+      <w:r>
+        <w:t xml:space="preserve">tovrstnih </w:t>
+      </w:r>
+      <w:r>
+        <w:t>storitev</w:t>
+      </w:r>
+      <w:r>
+        <w:t xml:space="preserve"> v svetu</w:t>
+      </w:r>
+      <w:r>
+        <w:t>, svojim uporabnikom omogočajo:</w:t>
+      </w:r>
+    </w:p>
+    <w:p>
+      <w:pPr>
+        <w:pStyle w:val="Seznam-alineje"/>
+      </w:pPr>
+      <w:r>
+        <w:t xml:space="preserve">Poenostavljen dostop do </w:t>
+      </w:r>
+      <w:r>
+        <w:t xml:space="preserve">satelitskih </w:t>
+      </w:r>
+      <w:r>
+        <w:t>podatkov preko različnih kanalov (</w:t>
+      </w:r>
+      <w:r>
+        <w:t>spletna aplikacija</w:t>
+      </w:r>
+      <w:r>
+        <w:t xml:space="preserve">, REST </w:t>
+      </w:r>
+      <w:r>
+        <w:t>API</w:t>
+      </w:r>
+      <w:r>
+        <w:t>)</w:t>
+      </w:r>
+      <w:r>
+        <w:t>.</w:t>
+      </w:r>
+    </w:p>
+    <w:p>
+      <w:pPr>
+        <w:pStyle w:val="Seznam-alineje"/>
       </w:pPr>
       <w:bookmarkStart w:id="14" w:name="_Toc478583704"/>
-      <w:bookmarkStart w:id="15" w:name="_Toc66531627"/>
+      <w:r>
+        <w:t>Poizvedovanje</w:t>
+      </w:r>
+      <w:r>
+        <w:t xml:space="preserve"> po kraju in času ter drugih lastnostih na primer odstotek oblačnosti</w:t>
+      </w:r>
+      <w:r>
+        <w:t>.</w:t>
+      </w:r>
+    </w:p>
+    <w:p>
+      <w:pPr>
+        <w:pStyle w:val="Seznam-alineje"/>
+      </w:pPr>
+      <w:r>
+        <w:t>Možnost</w:t>
+      </w:r>
+      <w:r>
+        <w:t xml:space="preserve"> pre</w:t>
+      </w:r>
+      <w:r>
+        <w:t>d-</w:t>
+      </w:r>
+      <w:r>
+        <w:t xml:space="preserve">procesiranja podatkov </w:t>
+      </w:r>
+      <w:r>
+        <w:t xml:space="preserve">z </w:t>
+      </w:r>
+      <w:r>
+        <w:t>poljubnimi</w:t>
+      </w:r>
+      <w:r>
+        <w:t xml:space="preserve"> programi </w:t>
+      </w:r>
+      <w:r>
+        <w:t xml:space="preserve">na </w:t>
+      </w:r>
+      <w:r>
+        <w:t>njihovi strežniški infrastrukturi.</w:t>
+      </w:r>
+    </w:p>
+    <w:p>
+      <w:pPr>
+        <w:pStyle w:val="Seznam-alineje"/>
+      </w:pPr>
+      <w:r>
+        <w:t xml:space="preserve">Odprtokodno Python knjižnico za lažje </w:t>
+      </w:r>
+      <w:r>
+        <w:t xml:space="preserve">lokalno </w:t>
+      </w:r>
+      <w:r>
+        <w:t xml:space="preserve">obdelovanje </w:t>
+      </w:r>
+      <w:r>
+        <w:t xml:space="preserve">satelitskih </w:t>
+      </w:r>
+      <w:r>
+        <w:t>podatkov</w:t>
+      </w:r>
+      <w:r>
+        <w:t>.</w:t>
+      </w:r>
+    </w:p>
+    <w:p>
+      <w:pPr>
+        <w:pStyle w:val="Seznam-alineje"/>
+        <w:numPr>
+          <w:ilvl w:val="0"/>
+          <w:numId w:val="0"/>
+        </w:numPr>
+        <w:ind w:left="340"/>
+      </w:pPr>
+    </w:p>
+    <w:p>
+      <w:pPr>
+        <w:pStyle w:val="Seznam-alineje"/>
+        <w:numPr>
+          <w:ilvl w:val="0"/>
+          <w:numId w:val="0"/>
+        </w:numPr>
+      </w:pPr>
+      <w:r>
+        <w:t xml:space="preserve">V kolikor bi vse podatke </w:t>
+      </w:r>
       <w:r>
         <w:br w:type="page"/>
       </w:r>
@@ -4258,6 +4624,7 @@
         <w:pStyle w:val="Heading2"/>
         <w:spacing w:before="0"/>
       </w:pPr>
+      <w:bookmarkStart w:id="15" w:name="_Toc66545724"/>
       <w:r>
         <w:lastRenderedPageBreak/>
         <w:t>Procesiranje satelitskih posnetkov</w:t>
@@ -4274,7 +4641,7 @@
         <w:pStyle w:val="Heading2"/>
         <w:spacing w:before="0"/>
       </w:pPr>
-      <w:bookmarkStart w:id="16" w:name="_Toc66531628"/>
+      <w:bookmarkStart w:id="16" w:name="_Toc66545725"/>
       <w:r>
         <w:t>Ocenjevanje pridobljenih informacij</w:t>
       </w:r>
@@ -4290,7 +4657,7 @@
         <w:pStyle w:val="Heading2"/>
         <w:spacing w:before="0"/>
       </w:pPr>
-      <w:bookmarkStart w:id="17" w:name="_Toc66531629"/>
+      <w:bookmarkStart w:id="17" w:name="_Toc66545726"/>
       <w:r>
         <w:t>Obogatitev napovedovalnega modela</w:t>
       </w:r>
@@ -4309,7 +4676,7 @@
         <w:pStyle w:val="Heading2"/>
         <w:spacing w:before="0"/>
       </w:pPr>
-      <w:bookmarkStart w:id="18" w:name="_Toc66531630"/>
+      <w:bookmarkStart w:id="18" w:name="_Toc66545727"/>
       <w:r>
         <w:t>Zamenjava merilcev vode</w:t>
       </w:r>
@@ -4353,7 +4720,7 @@
       <w:pPr>
         <w:pStyle w:val="Neotevilennaslov"/>
       </w:pPr>
-      <w:bookmarkStart w:id="19" w:name="_Toc66531631"/>
+      <w:bookmarkStart w:id="19" w:name="_Toc66545728"/>
       <w:r>
         <w:lastRenderedPageBreak/>
         <w:t>SKLEP</w:t>
@@ -4365,60 +4732,8 @@
       <w:r>
         <w:t>Eu nibh legendos qualisque eam, elitr nemore liberavisse ut qui, putant ceteros similique his ex. Inimicus facilisis elaboraret et sea, nam at case aeterno, dictas instructior vix id. Velit latine usu no, mel alienum principes comprehensam ut. Vel autem sapientem ne, eos cu eros singulis facilisis.</w:t>
       </w:r>
-    </w:p>
-    <w:p>
-      <w:r>
-        <w:t>Eum audiam vidisse laoreet ei, ea blandit constituam vis. Vim ut libris iriure apeirian, deserunt splendide ex vix. Sit suavitate constituam adversarium at, et eum impetus elaboraret mediocritatem, vis movet epicuri neglegentur id. Ne case vocent luptatum ius, et quod dolor eos, mei inani offendit assueverit et. Erat ullum tempor pro ut.</w:t>
-      </w:r>
-    </w:p>
-    <w:p>
-      <w:r>
-        <w:t>Ei eros accusamus est, brute simul vim eu. At ius cibo aperiri. Usu ne eros rebum quodsi, et mea eligendi definiebas concludaturque. Vitae putant accusata ad est. Illum dolor tractatos eu pri.</w:t>
-      </w:r>
-    </w:p>
-    <w:p>
-      <w:r>
-        <w:t>Erat laudem ignota quo in, affert aliquam maiestatis ea eum. Amet vivendum definiebas ad mea, cibo dicant lucilius ad pro, mel an nisl erat urbanitas. Has at facer primis singulis. Mei ne equidem constituam, ei his debet harum feugiat, ornatus menandri cu sea. Vix ut viris ridens, ex autem quaerendum mei.</w:t>
-      </w:r>
-    </w:p>
-    <w:p>
-      <w:r>
-        <w:t>Ei eam dolorem indoctum, viderer atomorum similique at sea. Vel eleifend oportere pertinacia et. Vel no wisi nonumy ocurreret, sed prima homero graecis id. Usu amet malorum similique no. Amet adhuc ne est, ut decore altera audiam cum. Nec putant discere aliquando ne, te illud latine tibique pro, ut vis primis vocent delicatissimi.</w:t>
-      </w:r>
-    </w:p>
-    <w:p>
-      <w:r>
-        <w:t>Est minim debet eloquentiam no, cu vis viris propriae. Ea vis expetendis neglegentur mediocritatem, officiis voluptaria sit ad. Mei an justo labitur, ei quot persequeris eos. Eu mea deleniti euripidis argumentum. Movet prompta fabulas ex cum, utinam graeco tritani eu mei. Eos cetero lobortis expetendis ea.</w:t>
-      </w:r>
-    </w:p>
-    <w:p>
-      <w:r>
-        <w:t>Eius clita inimicus ut has, zril consul interpretaris ne mel. Est at suavitate gubergren, in est commune recteque, no choro saepe qui. Ne aeterno civibus assentior sit, ne ius homero soleat pertinacia. Ne ius tantas mentitum electram, et nam stet postea, vis id elitr eripuit. Cum eruditi nusquam epicurei at, malorum fastidii voluptua eu his. In vis doming sententiae.</w:t>
-      </w:r>
-    </w:p>
-    <w:p>
-      <w:r>
-        <w:t>Ferri diceret eligendi at vis, esse accommodare eum cu. Et mea inermis adipisci, noluisse convenire consequuntur nec no. Prima efficiantur no sit. An bonorum singulis referrentur nam. Ut case vocent ponderum duo, facer tritani equidem sed ut, eam sint aperiam efficiendi eu. Ipsum clita luptatum usu ad, iusto consequat adipiscing his id.</w:t>
-      </w:r>
-    </w:p>
-    <w:p>
-      <w:r>
-        <w:t>No per eripuit accommodare, tation everti menandri nec in. Vis everti hendrerit philosophia te, aperiam lobortis definiebas te qui. Quo cu erat repudiandae ullamcorper. Id illum nonumes sed. Quando facete ex eos.</w:t>
-      </w:r>
-    </w:p>
-    <w:p>
-      <w:pPr>
-        <w:rPr>
-          <w:rFonts w:eastAsiaTheme="majorEastAsia" w:cstheme="majorBidi"/>
-          <w:b/>
-          <w:caps/>
-          <w:sz w:val="28"/>
-          <w:szCs w:val="32"/>
-        </w:rPr>
-      </w:pPr>
       <w:bookmarkStart w:id="20" w:name="_Toc478583705"/>
       <w:r>
-        <w:lastRenderedPageBreak/>
         <w:br w:type="page"/>
       </w:r>
     </w:p>
@@ -4426,7 +4741,7 @@
       <w:pPr>
         <w:pStyle w:val="Neotevilennaslov"/>
       </w:pPr>
-      <w:bookmarkStart w:id="21" w:name="_Toc66531632"/>
+      <w:bookmarkStart w:id="21" w:name="_Toc66545729"/>
       <w:r>
         <w:lastRenderedPageBreak/>
         <w:t>LITERATURA IN VIRI</w:t>
@@ -4622,7 +4937,7 @@
           <w:docGrid w:linePitch="360"/>
         </w:sectPr>
       </w:pPr>
-      <w:bookmarkStart w:id="23" w:name="_Toc66531633"/>
+      <w:bookmarkStart w:id="23" w:name="_Toc66545730"/>
       <w:r>
         <w:lastRenderedPageBreak/>
         <w:t>PRILOGE</w:t>
@@ -4721,87 +5036,6 @@
     <w:p>
       <w:r>
         <w:t>Sit ei oblique suscipiantur. Ne eos appareat prodesset definiebas. Sea cu quas graeco democritum, purto quodsi commodo pri an. Mea posse equidem comprehensam eu, eos et aeque habemus. Legere primis qualisque ad mel, mel partem maiorum torquatos ex.</w:t>
-      </w:r>
-    </w:p>
-    <w:p>
-      <w:r>
-        <w:br w:type="page"/>
-      </w:r>
-    </w:p>
-    <w:p>
-      <w:pPr>
-        <w:pStyle w:val="Naslovpriloge"/>
-      </w:pPr>
-      <w:bookmarkStart w:id="25" w:name="_Toc66531637"/>
-      <w:r>
-        <w:lastRenderedPageBreak/>
-        <w:t xml:space="preserve">Priloga </w:t>
-      </w:r>
-      <w:r>
-        <w:fldChar w:fldCharType="begin"/>
-      </w:r>
-      <w:r>
-        <w:instrText xml:space="preserve"> SEQ Priloga \* ARABIC </w:instrText>
-      </w:r>
-      <w:r>
-        <w:fldChar w:fldCharType="separate"/>
-      </w:r>
-      <w:r>
-        <w:rPr>
-          <w:noProof/>
-        </w:rPr>
-        <w:t>2</w:t>
-      </w:r>
-      <w:r>
-        <w:rPr>
-          <w:noProof/>
-        </w:rPr>
-        <w:fldChar w:fldCharType="end"/>
-      </w:r>
-      <w:r>
-        <w:t xml:space="preserve">: </w:t>
-      </w:r>
-      <w:r>
-        <w:t>Ad vidit illud quaerendum eam. Aliquid pertinacia at usu</w:t>
-      </w:r>
-      <w:r>
-        <w:t>.</w:t>
-      </w:r>
-      <w:bookmarkEnd w:id="25"/>
-    </w:p>
-    <w:p>
-      <w:r>
-        <w:t>Mei impetus definitionem id, at prima labores pri. Eros aeque delicata eu vim. Eos no aeque oportere. Per posse labore vituperata ea, pri ne esse nonumes accusamus. Ad doming fierent appareat eam, at vis nihil facete.</w:t>
-      </w:r>
-    </w:p>
-    <w:p>
-      <w:r>
-        <w:t>Quidam fuisset erroribus ad vix. Rationibus mediocritatem sed te, ullum volutpat incorrupte mel ad. Pri ut epicuri accusamus hendrerit. Clita phaedrum at nam. No utamur impedit assentior pri, has simul sanctus intellegam ne. Impedit mandamus convenire in pri, alia copiosae conclusionemque qui ad.</w:t>
-      </w:r>
-    </w:p>
-    <w:p>
-      <w:r>
-        <w:t>Eu cum quando impetus. Partem electram ei vis, adhuc verear molestie vis in, cum justo consetetur ad. Quo ignota aliquip id, ex harum utroque est, mei cu aliquam volumus. Mea mollis sapientem in, ea sit habeo iracundia voluptatibus. Qui habeo antiopam te, est nobis soleat laoreet ne. Vim no nullam sanctus persecuti, eu munere mnesarchum vituperata has. Ad est impetus facilis, primis abhorreant in mel, ne has mazim error dolorum.</w:t>
-      </w:r>
-    </w:p>
-    <w:p>
-      <w:r>
-        <w:t>Mea exerci epicurei ne, in tale corpora philosophia sit. Dolore melius delectus eos at. Nec wisi aliquando ea. Est et veritus consequat, ad sit offendit menandri. Error fastidii pri ut, pri habeo singulis ex.</w:t>
-      </w:r>
-    </w:p>
-    <w:p>
-      <w:r>
-        <w:t>Mollis repudiare vis cu, sea invenire reprimique ea, vel ex expetenda qualisque. Ei vel inermis platonem, ea sea putant inermis salutatus. Eu altera voluptatibus pri, maiorum scriptorem mei at. Dolore euripidis adipiscing ei duo, at est mazim eirmod expetendis.</w:t>
-      </w:r>
-    </w:p>
-    <w:p>
-      <w:r>
-        <w:t>Vix illud dictas eruditi cu, vix electram consulatu aliquando id. Sea vocibus explicari intellegebat at. Ut pro veniam vulputate, qui mollis eligendi te. Ius molestie tincidunt scriptorem ea.</w:t>
-      </w:r>
-    </w:p>
-    <w:p>
-      <w:r>
-        <w:t>Ex alii singulis interpretaris quo, ius no solum eligendi invenire. No sit noster maluisset, dicat timeam est ex. Mea an ipsum assentior, usu ut sale posidonium reprimique, cu agam dicta pericula mei. His eu maiorum mnesarchum.</w:t>
       </w:r>
     </w:p>
     <w:sectPr>
@@ -6208,6 +6442,119 @@
     </w:lvl>
   </w:abstractNum>
   <w:abstractNum w:abstractNumId="14" w15:restartNumberingAfterBreak="0">
+    <w:nsid w:val="68B23201"/>
+    <w:multiLevelType w:val="hybridMultilevel"/>
+    <w:tmpl w:val="8D52136C"/>
+    <w:lvl w:ilvl="0" w:tplc="FB9AD298">
+      <w:start w:val="5"/>
+      <w:numFmt w:val="bullet"/>
+      <w:lvlText w:val="-"/>
+      <w:lvlJc w:val="left"/>
+      <w:pPr>
+        <w:ind w:left="720" w:hanging="360"/>
+      </w:pPr>
+      <w:rPr>
+        <w:rFonts w:ascii="Times New Roman" w:eastAsiaTheme="minorHAnsi" w:hAnsi="Times New Roman" w:cs="Times New Roman" w:hint="default"/>
+      </w:rPr>
+    </w:lvl>
+    <w:lvl w:ilvl="1" w:tplc="08090003" w:tentative="1">
+      <w:start w:val="1"/>
+      <w:numFmt w:val="bullet"/>
+      <w:lvlText w:val="o"/>
+      <w:lvlJc w:val="left"/>
+      <w:pPr>
+        <w:ind w:left="1440" w:hanging="360"/>
+      </w:pPr>
+      <w:rPr>
+        <w:rFonts w:ascii="Courier New" w:hAnsi="Courier New" w:cs="Courier New" w:hint="default"/>
+      </w:rPr>
+    </w:lvl>
+    <w:lvl w:ilvl="2" w:tplc="08090005" w:tentative="1">
+      <w:start w:val="1"/>
+      <w:numFmt w:val="bullet"/>
+      <w:lvlText w:val=""/>
+      <w:lvlJc w:val="left"/>
+      <w:pPr>
+        <w:ind w:left="2160" w:hanging="360"/>
+      </w:pPr>
+      <w:rPr>
+        <w:rFonts w:ascii="Wingdings" w:hAnsi="Wingdings" w:hint="default"/>
+      </w:rPr>
+    </w:lvl>
+    <w:lvl w:ilvl="3" w:tplc="08090001" w:tentative="1">
+      <w:start w:val="1"/>
+      <w:numFmt w:val="bullet"/>
+      <w:lvlText w:val=""/>
+      <w:lvlJc w:val="left"/>
+      <w:pPr>
+        <w:ind w:left="2880" w:hanging="360"/>
+      </w:pPr>
+      <w:rPr>
+        <w:rFonts w:ascii="Symbol" w:hAnsi="Symbol" w:hint="default"/>
+      </w:rPr>
+    </w:lvl>
+    <w:lvl w:ilvl="4" w:tplc="08090003" w:tentative="1">
+      <w:start w:val="1"/>
+      <w:numFmt w:val="bullet"/>
+      <w:lvlText w:val="o"/>
+      <w:lvlJc w:val="left"/>
+      <w:pPr>
+        <w:ind w:left="3600" w:hanging="360"/>
+      </w:pPr>
+      <w:rPr>
+        <w:rFonts w:ascii="Courier New" w:hAnsi="Courier New" w:cs="Courier New" w:hint="default"/>
+      </w:rPr>
+    </w:lvl>
+    <w:lvl w:ilvl="5" w:tplc="08090005" w:tentative="1">
+      <w:start w:val="1"/>
+      <w:numFmt w:val="bullet"/>
+      <w:lvlText w:val=""/>
+      <w:lvlJc w:val="left"/>
+      <w:pPr>
+        <w:ind w:left="4320" w:hanging="360"/>
+      </w:pPr>
+      <w:rPr>
+        <w:rFonts w:ascii="Wingdings" w:hAnsi="Wingdings" w:hint="default"/>
+      </w:rPr>
+    </w:lvl>
+    <w:lvl w:ilvl="6" w:tplc="08090001" w:tentative="1">
+      <w:start w:val="1"/>
+      <w:numFmt w:val="bullet"/>
+      <w:lvlText w:val=""/>
+      <w:lvlJc w:val="left"/>
+      <w:pPr>
+        <w:ind w:left="5040" w:hanging="360"/>
+      </w:pPr>
+      <w:rPr>
+        <w:rFonts w:ascii="Symbol" w:hAnsi="Symbol" w:hint="default"/>
+      </w:rPr>
+    </w:lvl>
+    <w:lvl w:ilvl="7" w:tplc="08090003" w:tentative="1">
+      <w:start w:val="1"/>
+      <w:numFmt w:val="bullet"/>
+      <w:lvlText w:val="o"/>
+      <w:lvlJc w:val="left"/>
+      <w:pPr>
+        <w:ind w:left="5760" w:hanging="360"/>
+      </w:pPr>
+      <w:rPr>
+        <w:rFonts w:ascii="Courier New" w:hAnsi="Courier New" w:cs="Courier New" w:hint="default"/>
+      </w:rPr>
+    </w:lvl>
+    <w:lvl w:ilvl="8" w:tplc="08090005" w:tentative="1">
+      <w:start w:val="1"/>
+      <w:numFmt w:val="bullet"/>
+      <w:lvlText w:val=""/>
+      <w:lvlJc w:val="left"/>
+      <w:pPr>
+        <w:ind w:left="6480" w:hanging="360"/>
+      </w:pPr>
+      <w:rPr>
+        <w:rFonts w:ascii="Wingdings" w:hAnsi="Wingdings" w:hint="default"/>
+      </w:rPr>
+    </w:lvl>
+  </w:abstractNum>
+  <w:abstractNum w:abstractNumId="15" w15:restartNumberingAfterBreak="0">
     <w:nsid w:val="691D43CE"/>
     <w:multiLevelType w:val="hybridMultilevel"/>
     <w:tmpl w:val="CD90AB1C"/>
@@ -6320,7 +6667,7 @@
       </w:rPr>
     </w:lvl>
   </w:abstractNum>
-  <w:abstractNum w:abstractNumId="15" w15:restartNumberingAfterBreak="0">
+  <w:abstractNum w:abstractNumId="16" w15:restartNumberingAfterBreak="0">
     <w:nsid w:val="6B6D7147"/>
     <w:multiLevelType w:val="multilevel"/>
     <w:tmpl w:val="F0B61040"/>
@@ -6437,7 +6784,7 @@
       </w:rPr>
     </w:lvl>
   </w:abstractNum>
-  <w:abstractNum w:abstractNumId="16" w15:restartNumberingAfterBreak="0">
+  <w:abstractNum w:abstractNumId="17" w15:restartNumberingAfterBreak="0">
     <w:nsid w:val="708564EA"/>
     <w:multiLevelType w:val="hybridMultilevel"/>
     <w:tmpl w:val="33162DB2"/>
@@ -6550,7 +6897,7 @@
       </w:rPr>
     </w:lvl>
   </w:abstractNum>
-  <w:abstractNum w:abstractNumId="17" w15:restartNumberingAfterBreak="0">
+  <w:abstractNum w:abstractNumId="18" w15:restartNumberingAfterBreak="0">
     <w:nsid w:val="78BF0F2B"/>
     <w:multiLevelType w:val="hybridMultilevel"/>
     <w:tmpl w:val="541874E4"/>
@@ -6646,13 +6993,13 @@
     <w:abstractNumId w:val="12"/>
   </w:num>
   <w:num w:numId="3">
-    <w:abstractNumId w:val="15"/>
+    <w:abstractNumId w:val="16"/>
   </w:num>
   <w:num w:numId="4">
     <w:abstractNumId w:val="3"/>
   </w:num>
   <w:num w:numId="5">
-    <w:abstractNumId w:val="15"/>
+    <w:abstractNumId w:val="16"/>
   </w:num>
   <w:num w:numId="6">
     <w:abstractNumId w:val="7"/>
@@ -6661,7 +7008,7 @@
     <w:abstractNumId w:val="5"/>
   </w:num>
   <w:num w:numId="8">
-    <w:abstractNumId w:val="15"/>
+    <w:abstractNumId w:val="16"/>
     <w:lvlOverride w:ilvl="0">
       <w:startOverride w:val="4"/>
     </w:lvlOverride>
@@ -6697,7 +7044,7 @@
     <w:abstractNumId w:val="9"/>
   </w:num>
   <w:num w:numId="11">
-    <w:abstractNumId w:val="14"/>
+    <w:abstractNumId w:val="15"/>
   </w:num>
   <w:num w:numId="12">
     <w:abstractNumId w:val="0"/>
@@ -6709,7 +7056,7 @@
     <w:abstractNumId w:val="2"/>
   </w:num>
   <w:num w:numId="15">
-    <w:abstractNumId w:val="15"/>
+    <w:abstractNumId w:val="16"/>
     <w:lvlOverride w:ilvl="0">
       <w:startOverride w:val="1"/>
     </w:lvlOverride>
@@ -6760,10 +7107,10 @@
     <w:abstractNumId w:val="8"/>
   </w:num>
   <w:num w:numId="21">
-    <w:abstractNumId w:val="16"/>
+    <w:abstractNumId w:val="17"/>
   </w:num>
   <w:num w:numId="22">
-    <w:abstractNumId w:val="17"/>
+    <w:abstractNumId w:val="18"/>
   </w:num>
   <w:num w:numId="23">
     <w:abstractNumId w:val="13"/>
@@ -6773,6 +7120,12 @@
   </w:num>
   <w:num w:numId="24">
     <w:abstractNumId w:val="6"/>
+  </w:num>
+  <w:num w:numId="25">
+    <w:abstractNumId w:val="14"/>
+  </w:num>
+  <w:num w:numId="26">
+    <w:abstractNumId w:val="3"/>
   </w:num>
 </w:numbering>
 </file>

</xml_diff>

<commit_message>
next step NDVI interpretation
</commit_message>
<xml_diff>
--- a/Documents/Magistersko_delo.docx
+++ b/Documents/Magistersko_delo.docx
@@ -2921,22 +2921,34 @@
         <w:t>V tem poglavju bomo preverili možnosti nadaljne izbolšave prototipa za napovedovanje količine vode</w:t>
       </w:r>
       <w:r>
-        <w:t xml:space="preserve"> z uporabo satelitskih posnetkov.</w:t>
-      </w:r>
-      <w:r>
-        <w:t xml:space="preserve"> Prav tako bomo preverili potencial popolne zamenjave strojnih merilcev z satelitksimi posnetki.</w:t>
-      </w:r>
-    </w:p>
-    <w:p>
-      <w:pPr>
-        <w:rPr>
-          <w:rFonts w:eastAsiaTheme="majorEastAsia" w:cstheme="majorBidi"/>
-          <w:b/>
-          <w:szCs w:val="26"/>
-        </w:rPr>
-      </w:pPr>
-      <w:r>
-        <w:t>TODO TUKAJ DODAJ ŠE MALO BOLJ KONKRETNO</w:t>
+        <w:t xml:space="preserve"> z</w:t>
+      </w:r>
+      <w:r>
+        <w:t xml:space="preserve"> informacijami</w:t>
+      </w:r>
+      <w:r>
+        <w:t xml:space="preserve">, ki jih bomo pridobili </w:t>
+      </w:r>
+      <w:r>
+        <w:t xml:space="preserve">iz </w:t>
+      </w:r>
+      <w:r>
+        <w:t>satelitskih posnetkov.</w:t>
+      </w:r>
+      <w:r>
+        <w:t xml:space="preserve"> Prav tako bomo preverili </w:t>
+      </w:r>
+      <w:r>
+        <w:t>možnost</w:t>
+      </w:r>
+      <w:r>
+        <w:t xml:space="preserve"> popolne zamenjave strojnih merilcev </w:t>
+      </w:r>
+      <w:r>
+        <w:t>z prototipom programske opreme</w:t>
+      </w:r>
+      <w:r>
+        <w:t>.</w:t>
       </w:r>
       <w:r>
         <w:br w:type="page"/>
@@ -5515,23 +5527,43 @@
     </w:p>
     <w:p>
       <w:r>
-        <w:t>TODO DOKONČAJ SPODNJI ODSTAVEK</w:t>
-      </w:r>
-    </w:p>
-    <w:p>
-      <w:r>
-        <w:t>Vsi podatki so predstavljeni kot 15 dimenzionalne matrike kjer je prva dimenzija čas, druga širina, tretja višina v ostalih 13 senzorjih pa so shra</w:t>
-      </w:r>
-    </w:p>
-    <w:p>
-      <w:r>
-        <w:t xml:space="preserve">Zato bomo za procesiranje </w:t>
-      </w:r>
-      <w:r>
-        <w:t>satelitskih</w:t>
-      </w:r>
-      <w:r>
-        <w:t xml:space="preserve"> podatkov </w:t>
+        <w:t>Vsi podatki so predstavljeni kot 1</w:t>
+      </w:r>
+      <w:r>
+        <w:t>6</w:t>
+      </w:r>
+      <w:r>
+        <w:t xml:space="preserve"> dimenzionalne matrike kjer je prva dimenzija čas, druga</w:t>
+      </w:r>
+      <w:r>
+        <w:t xml:space="preserve"> in tretja sta višina in</w:t>
+      </w:r>
+      <w:r>
+        <w:t xml:space="preserve"> širina</w:t>
+      </w:r>
+      <w:r>
+        <w:t xml:space="preserve">, v ostalih </w:t>
+      </w:r>
+      <w:r>
+        <w:t>13</w:t>
+      </w:r>
+      <w:r>
+        <w:t xml:space="preserve"> dimenzijah pa so </w:t>
+      </w:r>
+      <w:r>
+        <w:t xml:space="preserve">ločeno </w:t>
+      </w:r>
+      <w:r>
+        <w:t xml:space="preserve">shranjeni podatki od </w:t>
+      </w:r>
+      <w:r>
+        <w:t>optičnih senzorjev</w:t>
+      </w:r>
+      <w:r>
+        <w:t xml:space="preserve">. </w:t>
+      </w:r>
+      <w:r>
+        <w:t xml:space="preserve">Zato bomo za procesiranje podatkov </w:t>
       </w:r>
       <w:r>
         <w:t>ter</w:t>
@@ -5558,15 +5590,13 @@
         <w:t xml:space="preserve"> knjižnico Numpy</w:t>
       </w:r>
       <w:r>
-        <w:t xml:space="preserve">. Knjižnica je izjemno optimizirana za izvajanje </w:t>
-      </w:r>
-      <w:r>
-        <w:t xml:space="preserve"> saj nam je optimizirana za izvajanje takih operacij ter  </w:t>
-      </w:r>
-    </w:p>
-    <w:p>
-      <w:r>
-        <w:t xml:space="preserve">Referenceri numpy ker sem uporabljal matrične operacije za pohitritev izvajanja. </w:t>
+        <w:t>, ki je</w:t>
+      </w:r>
+      <w:r>
+        <w:t xml:space="preserve"> izjemno optimizirana za izvajanje </w:t>
+      </w:r>
+      <w:r>
+        <w:t xml:space="preserve">tovrstnih operacij. </w:t>
       </w:r>
       <w:r>
         <w:fldChar w:fldCharType="begin" w:fldLock="1"/>
@@ -5586,10 +5616,14 @@
       <w:r>
         <w:fldChar w:fldCharType="end"/>
       </w:r>
-    </w:p>
-    <w:p/>
-    <w:p>
       <w:bookmarkStart w:id="13" w:name="_Toc66618556"/>
+    </w:p>
+    <w:p>
+      <w:pPr>
+        <w:rPr>
+          <w:rFonts w:eastAsiaTheme="majorEastAsia" w:cstheme="majorBidi"/>
+        </w:rPr>
+      </w:pPr>
       <w:r>
         <w:br w:type="page"/>
       </w:r>

</xml_diff>